<commit_message>
Updated lab works and added README
</commit_message>
<xml_diff>
--- a/Lab_5/ЛР №5 Борисов ДС 6310.docx
+++ b/Lab_5/ЛР №5 Борисов ДС 6310.docx
@@ -659,58 +659,47 @@
     </w:p>
     <w:p>
       <w:pPr>
-        <w:jc w:val="center"/>
-        <w:rPr>
-          <w:sz w:val="24"/>
-          <w:szCs w:val="24"/>
-          <w:shd w:val="clear" w:color="auto" w:fill="FFFFFF"/>
-        </w:rPr>
-      </w:pPr>
-    </w:p>
-    <w:p>
-      <w:pPr>
-        <w:jc w:val="center"/>
-        <w:rPr>
-          <w:sz w:val="24"/>
-          <w:szCs w:val="24"/>
-          <w:shd w:val="clear" w:color="auto" w:fill="FFFFFF"/>
-        </w:rPr>
-      </w:pPr>
-    </w:p>
-    <w:p>
-      <w:pPr>
-        <w:jc w:val="center"/>
-        <w:rPr>
-          <w:sz w:val="24"/>
-          <w:szCs w:val="24"/>
-          <w:shd w:val="clear" w:color="auto" w:fill="FFFFFF"/>
-        </w:rPr>
-      </w:pPr>
-      <w:r>
-        <w:rPr>
-          <w:sz w:val="24"/>
-          <w:szCs w:val="24"/>
-          <w:shd w:val="clear" w:color="auto" w:fill="FFFFFF"/>
+        <w:rPr>
+          <w:sz w:val="24"/>
+          <w:szCs w:val="24"/>
+          <w:shd w:val="clear" w:color="auto" w:fill="FFFFFF"/>
+        </w:rPr>
+      </w:pPr>
+    </w:p>
+    <w:p>
+      <w:pPr>
+        <w:jc w:val="center"/>
+        <w:rPr>
+          <w:sz w:val="24"/>
+          <w:szCs w:val="24"/>
+          <w:shd w:val="clear" w:color="auto" w:fill="FFFFFF"/>
+        </w:rPr>
+      </w:pPr>
+      <w:r>
+        <w:rPr>
+          <w:sz w:val="24"/>
+          <w:szCs w:val="24"/>
+          <w:shd w:val="clear" w:color="auto" w:fill="FFFFFF"/>
+        </w:rPr>
+        <w:t>Самара 2019</w:t>
+      </w:r>
+    </w:p>
+    <w:p>
+      <w:pPr>
+        <w:jc w:val="center"/>
+        <w:rPr>
+          <w:b/>
+          <w:sz w:val="24"/>
+          <w:szCs w:val="24"/>
+        </w:rPr>
+      </w:pPr>
+      <w:r>
+        <w:rPr>
+          <w:b/>
+          <w:sz w:val="24"/>
+          <w:szCs w:val="24"/>
         </w:rPr>
         <w:lastRenderedPageBreak/>
-        <w:t>Самара 2019</w:t>
-      </w:r>
-    </w:p>
-    <w:p>
-      <w:pPr>
-        <w:jc w:val="center"/>
-        <w:rPr>
-          <w:b/>
-          <w:sz w:val="24"/>
-          <w:szCs w:val="24"/>
-        </w:rPr>
-      </w:pPr>
-      <w:r>
-        <w:rPr>
-          <w:b/>
-          <w:sz w:val="24"/>
-          <w:szCs w:val="24"/>
-        </w:rPr>
         <w:t>Задание на лабораторную работу</w:t>
       </w:r>
       <w:r>
@@ -1056,15 +1045,43 @@
         <w:rPr>
           <w:sz w:val="24"/>
           <w:szCs w:val="24"/>
+        </w:rPr>
+      </w:pPr>
+      <w:r>
+        <w:rPr>
+          <w:sz w:val="24"/>
+          <w:szCs w:val="24"/>
+        </w:rPr>
+        <w:t>Рисунок</w:t>
+      </w:r>
+      <w:r>
+        <w:rPr>
+          <w:sz w:val="24"/>
+          <w:szCs w:val="24"/>
+        </w:rPr>
+        <w:t xml:space="preserve"> 3</w:t>
+      </w:r>
+      <w:r>
+        <w:rPr>
+          <w:sz w:val="24"/>
+          <w:szCs w:val="24"/>
+        </w:rPr>
+        <w:t xml:space="preserve"> – </w:t>
+      </w:r>
+      <w:r>
+        <w:rPr>
+          <w:sz w:val="24"/>
+          <w:szCs w:val="24"/>
           <w:lang w:val="en-US"/>
         </w:rPr>
-      </w:pPr>
-      <w:r>
-        <w:rPr>
-          <w:sz w:val="24"/>
-          <w:szCs w:val="24"/>
-        </w:rPr>
-        <w:t>Рисунок</w:t>
+        <w:t>Type</w:t>
+      </w:r>
+      <w:r>
+        <w:rPr>
+          <w:sz w:val="24"/>
+          <w:szCs w:val="24"/>
+        </w:rPr>
+        <w:t>_</w:t>
       </w:r>
       <w:r>
         <w:rPr>
@@ -1072,25 +1089,8 @@
           <w:szCs w:val="24"/>
           <w:lang w:val="en-US"/>
         </w:rPr>
-        <w:t xml:space="preserve"> 3</w:t>
-      </w:r>
-      <w:r>
-        <w:rPr>
-          <w:sz w:val="24"/>
-          <w:szCs w:val="24"/>
-        </w:rPr>
-        <w:t xml:space="preserve"> – </w:t>
-      </w:r>
-      <w:proofErr w:type="spellStart"/>
-      <w:r>
-        <w:rPr>
-          <w:sz w:val="24"/>
-          <w:szCs w:val="24"/>
-          <w:lang w:val="en-US"/>
-        </w:rPr>
-        <w:t>Type_dish</w:t>
-      </w:r>
-      <w:proofErr w:type="spellEnd"/>
+        <w:t>dish</w:t>
+      </w:r>
     </w:p>
     <w:p>
       <w:pPr>
@@ -1169,7 +1169,6 @@
           <w:sz w:val="24"/>
           <w:szCs w:val="24"/>
         </w:rPr>
-        <w:lastRenderedPageBreak/>
         <w:t>Задание 2:</w:t>
       </w:r>
     </w:p>
@@ -1186,6 +1185,7 @@
           <w:noProof/>
           <w:lang w:eastAsia="ru-RU"/>
         </w:rPr>
+        <w:lastRenderedPageBreak/>
         <w:drawing>
           <wp:inline distT="0" distB="0" distL="0" distR="0" wp14:anchorId="700C7176" wp14:editId="34B23EB5">
             <wp:extent cx="4248150" cy="1023558"/>
@@ -1313,8 +1313,6 @@
           <w:szCs w:val="24"/>
         </w:rPr>
       </w:pPr>
-      <w:bookmarkStart w:id="0" w:name="_GoBack"/>
-      <w:bookmarkEnd w:id="0"/>
       <w:r>
         <w:rPr>
           <w:noProof/>
@@ -1476,7 +1474,7 @@
                   <pic:spPr>
                     <a:xfrm>
                       <a:off x="0" y="0"/>
-                      <a:ext cx="5839708" cy="654821"/>
+                      <a:ext cx="5872635" cy="658513"/>
                     </a:xfrm>
                     <a:prstGeom prst="rect">
                       <a:avLst/>
@@ -1488,6 +1486,8 @@
           </wp:inline>
         </w:drawing>
       </w:r>
+      <w:bookmarkStart w:id="0" w:name="_GoBack"/>
+      <w:bookmarkEnd w:id="0"/>
     </w:p>
     <w:p>
       <w:pPr>

</xml_diff>